<commit_message>
Atualização do modelo da documentação
</commit_message>
<xml_diff>
--- a/sistema-clinica-psicologica-PW.docx
+++ b/sistema-clinica-psicologica-PW.docx
@@ -1,6 +1,6 @@
 
 <file path=word/document.xml><?xml version="1.0" encoding="utf-8"?>
-<w:document xmlns:wpc="http://schemas.microsoft.com/office/word/2010/wordprocessingCanvas" xmlns:cx="http://schemas.microsoft.com/office/drawing/2014/chartex" xmlns:cx1="http://schemas.microsoft.com/office/drawing/2015/9/8/chartex" xmlns:cx2="http://schemas.microsoft.com/office/drawing/2015/10/21/chartex" xmlns:cx3="http://schemas.microsoft.com/office/drawing/2016/5/9/chartex" xmlns:cx4="http://schemas.microsoft.com/office/drawing/2016/5/10/chartex" xmlns:cx5="http://schemas.microsoft.com/office/drawing/2016/5/11/chartex" xmlns:cx6="http://schemas.microsoft.com/office/drawing/2016/5/12/chartex" xmlns:cx7="http://schemas.microsoft.com/office/drawing/2016/5/13/chartex" xmlns:cx8="http://schemas.microsoft.com/office/drawing/2016/5/14/chartex" xmlns:mc="http://schemas.openxmlformats.org/markup-compatibility/2006" xmlns:aink="http://schemas.microsoft.com/office/drawing/2016/ink" xmlns:am3d="http://schemas.microsoft.com/office/drawing/2017/model3d" xmlns:o="urn:schemas-microsoft-com:office:office" xmlns:oel="http://schemas.microsoft.com/office/2019/extlst" xmlns:r="http://schemas.openxmlformats.org/officeDocument/2006/relationships" xmlns:m="http://schemas.openxmlformats.org/officeDocument/2006/math" xmlns:v="urn:schemas-microsoft-com:vml" xmlns:wp14="http://schemas.microsoft.com/office/word/2010/wordprocessingDrawing" xmlns:wp="http://schemas.openxmlformats.org/drawingml/2006/wordprocessingDrawing" xmlns:w10="urn:schemas-microsoft-com:office:word" xmlns:w="http://schemas.openxmlformats.org/wordprocessingml/2006/main" xmlns:w14="http://schemas.microsoft.com/office/word/2010/wordml" xmlns:w15="http://schemas.microsoft.com/office/word/2012/wordml" xmlns:w16cex="http://schemas.microsoft.com/office/word/2018/wordml/cex" xmlns:w16cid="http://schemas.microsoft.com/office/word/2016/wordml/cid" xmlns:w16="http://schemas.microsoft.com/office/word/2018/wordml" xmlns:w16sdtdh="http://schemas.microsoft.com/office/word/2020/wordml/sdtdatahash" xmlns:w16se="http://schemas.microsoft.com/office/word/2015/wordml/symex" xmlns:wpg="http://schemas.microsoft.com/office/word/2010/wordprocessingGroup" xmlns:wpi="http://schemas.microsoft.com/office/word/2010/wordprocessingInk" xmlns:wne="http://schemas.microsoft.com/office/word/2006/wordml" xmlns:wps="http://schemas.microsoft.com/office/word/2010/wordprocessingShape" mc:Ignorable="w14 w15 w16se w16cid w16 w16cex w16sdtdh wp14">
+<w:document xmlns:wpc="http://schemas.microsoft.com/office/word/2010/wordprocessingCanvas" xmlns:cx="http://schemas.microsoft.com/office/drawing/2014/chartex" xmlns:cx1="http://schemas.microsoft.com/office/drawing/2015/9/8/chartex" xmlns:cx2="http://schemas.microsoft.com/office/drawing/2015/10/21/chartex" xmlns:cx3="http://schemas.microsoft.com/office/drawing/2016/5/9/chartex" xmlns:cx4="http://schemas.microsoft.com/office/drawing/2016/5/10/chartex" xmlns:cx5="http://schemas.microsoft.com/office/drawing/2016/5/11/chartex" xmlns:cx6="http://schemas.microsoft.com/office/drawing/2016/5/12/chartex" xmlns:cx7="http://schemas.microsoft.com/office/drawing/2016/5/13/chartex" xmlns:cx8="http://schemas.microsoft.com/office/drawing/2016/5/14/chartex" xmlns:mc="http://schemas.openxmlformats.org/markup-compatibility/2006" xmlns:aink="http://schemas.microsoft.com/office/drawing/2016/ink" xmlns:am3d="http://schemas.microsoft.com/office/drawing/2017/model3d" xmlns:o="urn:schemas-microsoft-com:office:office" xmlns:oel="http://schemas.microsoft.com/office/2019/extlst" xmlns:r="http://schemas.openxmlformats.org/officeDocument/2006/relationships" xmlns:m="http://schemas.openxmlformats.org/officeDocument/2006/math" xmlns:v="urn:schemas-microsoft-com:vml" xmlns:wp14="http://schemas.microsoft.com/office/word/2010/wordprocessingDrawing" xmlns:wp="http://schemas.openxmlformats.org/drawingml/2006/wordprocessingDrawing" xmlns:w10="urn:schemas-microsoft-com:office:word" xmlns:w="http://schemas.openxmlformats.org/wordprocessingml/2006/main" xmlns:w14="http://schemas.microsoft.com/office/word/2010/wordml" xmlns:w15="http://schemas.microsoft.com/office/word/2012/wordml" xmlns:w16cex="http://schemas.microsoft.com/office/word/2018/wordml/cex" xmlns:w16cid="http://schemas.microsoft.com/office/word/2016/wordml/cid" xmlns:w16="http://schemas.microsoft.com/office/word/2018/wordml" xmlns:w16du="http://schemas.microsoft.com/office/word/2023/wordml/word16du" xmlns:w16sdtdh="http://schemas.microsoft.com/office/word/2020/wordml/sdtdatahash" xmlns:w16se="http://schemas.microsoft.com/office/word/2015/wordml/symex" xmlns:wpg="http://schemas.microsoft.com/office/word/2010/wordprocessingGroup" xmlns:wpi="http://schemas.microsoft.com/office/word/2010/wordprocessingInk" xmlns:wne="http://schemas.microsoft.com/office/word/2006/wordml" xmlns:wps="http://schemas.microsoft.com/office/word/2010/wordprocessingShape" mc:Ignorable="w14 w15 w16se w16cid w16 w16cex w16sdtdh wp14">
   <w:body>
     <w:p>
       <w:pPr>
@@ -587,166 +587,149 @@
       <w:bookmarkEnd w:id="0"/>
     </w:p>
     <w:p/>
-    <w:p>
-      <w:r>
-        <w:t>[RF01] O sistema deve ter 5 páginas, sendo:</w:t>
-      </w:r>
-    </w:p>
-    <w:p>
-      <w:pPr>
-        <w:pStyle w:val="PargrafodaLista"/>
-        <w:numPr>
-          <w:ilvl w:val="0"/>
-          <w:numId w:val="1"/>
-        </w:numPr>
-      </w:pPr>
-      <w:r>
-        <w:t>Inicial;</w:t>
-      </w:r>
-    </w:p>
-    <w:p>
-      <w:pPr>
-        <w:pStyle w:val="PargrafodaLista"/>
-        <w:numPr>
-          <w:ilvl w:val="0"/>
-          <w:numId w:val="1"/>
-        </w:numPr>
-      </w:pPr>
-      <w:r>
-        <w:t>Quem Somos</w:t>
-      </w:r>
-      <w:r>
-        <w:t>;</w:t>
-      </w:r>
-    </w:p>
-    <w:p>
-      <w:pPr>
-        <w:pStyle w:val="PargrafodaLista"/>
-        <w:numPr>
-          <w:ilvl w:val="0"/>
-          <w:numId w:val="1"/>
-        </w:numPr>
-      </w:pPr>
-      <w:r>
-        <w:t>Unidades;</w:t>
-      </w:r>
-    </w:p>
-    <w:p>
-      <w:pPr>
-        <w:pStyle w:val="PargrafodaLista"/>
-        <w:numPr>
-          <w:ilvl w:val="0"/>
-          <w:numId w:val="1"/>
-        </w:numPr>
-      </w:pPr>
-      <w:r>
-        <w:t>Convênio</w:t>
-      </w:r>
-      <w:r>
-        <w:t>s</w:t>
-      </w:r>
-      <w:r>
-        <w:t>;</w:t>
-      </w:r>
-    </w:p>
-    <w:p>
-      <w:pPr>
-        <w:pStyle w:val="PargrafodaLista"/>
-        <w:numPr>
-          <w:ilvl w:val="0"/>
-          <w:numId w:val="1"/>
-        </w:numPr>
-      </w:pPr>
-      <w:r>
-        <w:t>Login.</w:t>
-      </w:r>
-    </w:p>
-    <w:p>
-      <w:r>
-        <w:t>[RF02] O sistema deve apresentar um menu superior nas páginas criadas, permitindo ao usuário navegar entre elas.</w:t>
-      </w:r>
-    </w:p>
-    <w:p>
-      <w:r>
-        <w:t>[RF0</w:t>
-      </w:r>
-      <w:r>
-        <w:t>3</w:t>
-      </w:r>
-      <w:r>
-        <w:t xml:space="preserve">] Na página </w:t>
-      </w:r>
-      <w:r>
-        <w:t>Quem Somos</w:t>
-      </w:r>
-      <w:r>
-        <w:t xml:space="preserve"> apresentar informações sobre os profissionais que trabalham na clínica.</w:t>
-      </w:r>
-    </w:p>
-    <w:p>
-      <w:r>
-        <w:t>[RF0</w:t>
-      </w:r>
-      <w:r>
-        <w:t>4</w:t>
-      </w:r>
-      <w:r>
-        <w:t>] Na página Unidades apresentar informações sobre as unidades da clínica e suas localizações.</w:t>
-      </w:r>
-    </w:p>
-    <w:p>
-      <w:r>
-        <w:t>[RF0</w:t>
-      </w:r>
-      <w:r>
-        <w:t>5</w:t>
-      </w:r>
-      <w:r>
-        <w:t>] Na página Convênios apresentar informações sobre os convênios atendidos pela clínica.</w:t>
-      </w:r>
-    </w:p>
-    <w:p>
-      <w:r>
-        <w:t>[RF0</w:t>
-      </w:r>
-      <w:r>
-        <w:t>7</w:t>
-      </w:r>
-      <w:r>
-        <w:t>] Permitir o login de usuários.</w:t>
-      </w:r>
-    </w:p>
-    <w:p>
-      <w:pPr>
-        <w:rPr>
-          <w:lang w:val="es-ES"/>
-        </w:rPr>
-      </w:pPr>
-      <w:r>
-        <w:rPr>
-          <w:lang w:val="es-ES"/>
-        </w:rPr>
-        <w:t>[RF</w:t>
-      </w:r>
-      <w:r>
-        <w:rPr>
-          <w:lang w:val="es-ES"/>
-        </w:rPr>
-        <w:t>09</w:t>
-      </w:r>
-      <w:r>
-        <w:rPr>
-          <w:lang w:val="es-ES"/>
-        </w:rPr>
-        <w:t xml:space="preserve">] Apresentar modal para login de </w:t>
-      </w:r>
-      <w:r>
-        <w:rPr>
-          <w:lang w:val="es-ES"/>
-        </w:rPr>
-        <w:t>usuario.</w:t>
-      </w:r>
-    </w:p>
+    <w:tbl>
+      <w:tblPr>
+        <w:tblStyle w:val="Tabelacomgrade"/>
+        <w:tblW w:w="0" w:type="auto"/>
+        <w:tblLook w:val="04A0" w:firstRow="1" w:lastRow="0" w:firstColumn="1" w:lastColumn="0" w:noHBand="0" w:noVBand="1"/>
+      </w:tblPr>
+      <w:tblGrid>
+        <w:gridCol w:w="8494"/>
+      </w:tblGrid>
+      <w:tr>
+        <w:trPr>
+          <w:trHeight w:val="364"/>
+        </w:trPr>
+        <w:tc>
+          <w:tcPr>
+            <w:tcW w:w="8494" w:type="dxa"/>
+          </w:tcPr>
+          <w:p>
+            <w:pPr>
+              <w:rPr>
+                <w:b/>
+                <w:bCs/>
+              </w:rPr>
+            </w:pPr>
+            <w:r>
+              <w:rPr>
+                <w:b/>
+                <w:bCs/>
+              </w:rPr>
+              <w:t xml:space="preserve">Nome do requisito </w:t>
+            </w:r>
+            <w:r>
+              <w:rPr>
+                <w:b/>
+                <w:bCs/>
+              </w:rPr>
+              <w:t>funcional</w:t>
+            </w:r>
+          </w:p>
+        </w:tc>
+      </w:tr>
+      <w:tr>
+        <w:trPr>
+          <w:trHeight w:val="568"/>
+        </w:trPr>
+        <w:tc>
+          <w:tcPr>
+            <w:tcW w:w="8494" w:type="dxa"/>
+          </w:tcPr>
+          <w:p>
+            <w:pPr>
+              <w:rPr>
+                <w:b/>
+                <w:bCs/>
+              </w:rPr>
+            </w:pPr>
+            <w:r>
+              <w:rPr>
+                <w:b/>
+                <w:bCs/>
+              </w:rPr>
+              <w:t>Especificação da regra de negócio:</w:t>
+            </w:r>
+          </w:p>
+          <w:p>
+            <w:r>
+              <w:t>[</w:t>
+            </w:r>
+            <w:r>
+              <w:t>Aproveite este espaço para detalhar regras de negócio específicas sobre o requisito e benefícios dessa regra para o negócio. Existe alguma validação específica, dependência de processos, restrição de acesso, necessidade de aprovação.</w:t>
+            </w:r>
+            <w:r>
+              <w:t>]</w:t>
+            </w:r>
+          </w:p>
+        </w:tc>
+      </w:tr>
+      <w:tr>
+        <w:trPr>
+          <w:trHeight w:val="1412"/>
+        </w:trPr>
+        <w:tc>
+          <w:tcPr>
+            <w:tcW w:w="8494" w:type="dxa"/>
+          </w:tcPr>
+          <w:p>
+            <w:pPr>
+              <w:rPr>
+                <w:b/>
+                <w:bCs/>
+              </w:rPr>
+            </w:pPr>
+            <w:r>
+              <w:rPr>
+                <w:b/>
+                <w:bCs/>
+              </w:rPr>
+              <w:t>Detalhes da implementação prevista:</w:t>
+            </w:r>
+          </w:p>
+          <w:p>
+            <w:pPr>
+              <w:rPr>
+                <w:rFonts w:cs="Arial"/>
+                <w:szCs w:val="20"/>
+              </w:rPr>
+            </w:pPr>
+            <w:r>
+              <w:t>[</w:t>
+            </w:r>
+            <w:r>
+              <w:rPr>
+                <w:rFonts w:cs="Arial"/>
+                <w:szCs w:val="20"/>
+              </w:rPr>
+              <w:t xml:space="preserve">Tipo de implementação, gerenciamento de dados, restrições sobre </w:t>
+            </w:r>
+            <w:r>
+              <w:rPr>
+                <w:rFonts w:cs="Arial"/>
+                <w:szCs w:val="20"/>
+              </w:rPr>
+              <w:t>execução</w:t>
+            </w:r>
+            <w:r>
+              <w:rPr>
+                <w:rFonts w:cs="Arial"/>
+                <w:szCs w:val="20"/>
+              </w:rPr>
+              <w:t>, quais campos de formulários / dados de relatórios serão exibidos, opções disponíveis, reutilização de funções existentes.</w:t>
+            </w:r>
+            <w:r>
+              <w:rPr>
+                <w:rFonts w:cs="Arial"/>
+                <w:szCs w:val="20"/>
+              </w:rPr>
+              <w:t>]</w:t>
+            </w:r>
+          </w:p>
+        </w:tc>
+      </w:tr>
+    </w:tbl>
+    <w:p/>
     <w:p>
       <w:pPr>
         <w:jc w:val="left"/>
@@ -768,65 +751,9 @@
       <w:bookmarkStart w:id="1" w:name="_Toc131345929"/>
       <w:r>
         <w:lastRenderedPageBreak/>
-        <w:t>REQUISTOS NÃO FUNCIONAIS (RNF)</w:t>
+        <w:t>REQUISTOS NÃO FUNCIONAIS</w:t>
       </w:r>
       <w:bookmarkEnd w:id="1"/>
-    </w:p>
-    <w:p/>
-    <w:p>
-      <w:r>
-        <w:t xml:space="preserve">[RNF01] O sistema deve ser desenvolvido com HTML, CSS, </w:t>
-      </w:r>
-      <w:r>
-        <w:rPr>
-          <w:i/>
-          <w:iCs/>
-        </w:rPr>
-        <w:t>Bootstrap</w:t>
-      </w:r>
-      <w:r>
-        <w:t xml:space="preserve"> e </w:t>
-      </w:r>
-      <w:r>
-        <w:rPr>
-          <w:i/>
-          <w:iCs/>
-        </w:rPr>
-        <w:t>JavaScript</w:t>
-      </w:r>
-      <w:r>
-        <w:t>.</w:t>
-      </w:r>
-    </w:p>
-    <w:p>
-      <w:r>
-        <w:t>[RNF02]</w:t>
-      </w:r>
-      <w:r>
-        <w:t xml:space="preserve"> O sistema deve ser responsivo, ou seja, adaptar-se à tela do dispositivo</w:t>
-      </w:r>
-      <w:r>
-        <w:t>.</w:t>
-      </w:r>
-    </w:p>
-    <w:p>
-      <w:pPr>
-        <w:jc w:val="left"/>
-      </w:pPr>
-      <w:r>
-        <w:br w:type="page"/>
-      </w:r>
-    </w:p>
-    <w:p>
-      <w:pPr>
-        <w:pStyle w:val="Ttulo1"/>
-      </w:pPr>
-      <w:bookmarkStart w:id="2" w:name="_Toc131345930"/>
-      <w:r>
-        <w:lastRenderedPageBreak/>
-        <w:t>REGRAS DE NEGÓCIO</w:t>
-      </w:r>
-      <w:bookmarkEnd w:id="2"/>
     </w:p>
     <w:p/>
     <w:tbl>
@@ -836,14 +763,15 @@
         <w:tblLook w:val="04A0" w:firstRow="1" w:lastRow="0" w:firstColumn="1" w:lastColumn="0" w:noHBand="0" w:noVBand="1"/>
       </w:tblPr>
       <w:tblGrid>
-        <w:gridCol w:w="1413"/>
-        <w:gridCol w:w="5386"/>
-        <w:gridCol w:w="1695"/>
+        <w:gridCol w:w="8494"/>
       </w:tblGrid>
       <w:tr>
+        <w:trPr>
+          <w:trHeight w:val="364"/>
+        </w:trPr>
         <w:tc>
           <w:tcPr>
-            <w:tcW w:w="1413" w:type="dxa"/>
+            <w:tcW w:w="8494" w:type="dxa"/>
           </w:tcPr>
           <w:p>
             <w:pPr>
@@ -857,340 +785,46 @@
                 <w:b/>
                 <w:bCs/>
               </w:rPr>
-              <w:t>RN</w:t>
-            </w:r>
-          </w:p>
-        </w:tc>
-        <w:tc>
-          <w:tcPr>
-            <w:tcW w:w="5386" w:type="dxa"/>
-          </w:tcPr>
-          <w:p>
-            <w:pPr>
+              <w:t xml:space="preserve">Nome do requisito </w:t>
+            </w:r>
+            <w:r>
               <w:rPr>
                 <w:b/>
                 <w:bCs/>
               </w:rPr>
-            </w:pPr>
+              <w:t xml:space="preserve">não </w:t>
+            </w:r>
             <w:r>
               <w:rPr>
                 <w:b/>
                 <w:bCs/>
               </w:rPr>
-              <w:t>DESCRIÇÃO</w:t>
-            </w:r>
-          </w:p>
-        </w:tc>
-        <w:tc>
-          <w:tcPr>
-            <w:tcW w:w="1695" w:type="dxa"/>
-          </w:tcPr>
-          <w:p>
-            <w:pPr>
-              <w:rPr>
-                <w:b/>
-                <w:bCs/>
-              </w:rPr>
-            </w:pPr>
-            <w:r>
-              <w:rPr>
-                <w:b/>
-                <w:bCs/>
-              </w:rPr>
-              <w:t>RELAÇÃO</w:t>
+              <w:t>funcional</w:t>
             </w:r>
           </w:p>
         </w:tc>
       </w:tr>
       <w:tr>
+        <w:trPr>
+          <w:trHeight w:val="568"/>
+        </w:trPr>
         <w:tc>
           <w:tcPr>
-            <w:tcW w:w="1413" w:type="dxa"/>
+            <w:tcW w:w="8494" w:type="dxa"/>
           </w:tcPr>
           <w:p>
             <w:r>
-              <w:t>RN01</w:t>
-            </w:r>
-          </w:p>
-        </w:tc>
-        <w:tc>
-          <w:tcPr>
-            <w:tcW w:w="5386" w:type="dxa"/>
-          </w:tcPr>
-          <w:p>
-            <w:r>
-              <w:t>No modal</w:t>
-            </w:r>
-            <w:r>
-              <w:t xml:space="preserve"> para realizar login,</w:t>
-            </w:r>
-            <w:r>
-              <w:t xml:space="preserve"> conter campos para inserir e-mail e senha e botão para realizar o login.</w:t>
-            </w:r>
-          </w:p>
-        </w:tc>
-        <w:tc>
-          <w:tcPr>
-            <w:tcW w:w="1695" w:type="dxa"/>
-          </w:tcPr>
-          <w:p>
-            <w:r>
-              <w:t>RF</w:t>
-            </w:r>
-            <w:r>
-              <w:t>10</w:t>
-            </w:r>
-          </w:p>
-        </w:tc>
-      </w:tr>
-      <w:tr>
-        <w:tc>
-          <w:tcPr>
-            <w:tcW w:w="1413" w:type="dxa"/>
-          </w:tcPr>
-          <w:p>
-            <w:r>
-              <w:t>RN02</w:t>
-            </w:r>
-          </w:p>
-        </w:tc>
-        <w:tc>
-          <w:tcPr>
-            <w:tcW w:w="5386" w:type="dxa"/>
-          </w:tcPr>
-          <w:p>
-            <w:pPr>
-              <w:rPr>
-                <w:i/>
-                <w:iCs/>
-              </w:rPr>
-            </w:pPr>
-            <w:r>
-              <w:t xml:space="preserve">Exibir mensagem: </w:t>
-            </w:r>
-            <w:r>
-              <w:rPr>
-                <w:i/>
-                <w:iCs/>
-              </w:rPr>
-              <w:t>“</w:t>
-            </w:r>
-            <w:r>
-              <w:rPr>
-                <w:i/>
-                <w:iCs/>
-              </w:rPr>
-              <w:t xml:space="preserve">Seja o(a) protagonista da sua vida. Nós podemos te ajudar com isso. </w:t>
-            </w:r>
-            <w:r>
-              <w:rPr>
-                <w:i/>
-                <w:iCs/>
-              </w:rPr>
-              <w:t xml:space="preserve">Os melhores profissionais para os melhores pacientes. </w:t>
-            </w:r>
-            <w:r>
-              <w:rPr>
-                <w:i/>
-                <w:iCs/>
-              </w:rPr>
-              <w:t>Agende um horário</w:t>
-            </w:r>
-            <w:r>
-              <w:rPr>
-                <w:i/>
-                <w:iCs/>
-              </w:rPr>
-              <w:t>.”</w:t>
-            </w:r>
-          </w:p>
-        </w:tc>
-        <w:tc>
-          <w:tcPr>
-            <w:tcW w:w="1695" w:type="dxa"/>
-          </w:tcPr>
-          <w:p>
-            <w:r>
-              <w:t>RF</w:t>
-            </w:r>
-            <w:r>
-              <w:t>03</w:t>
-            </w:r>
-          </w:p>
-        </w:tc>
-      </w:tr>
-      <w:tr>
-        <w:tc>
-          <w:tcPr>
-            <w:tcW w:w="1413" w:type="dxa"/>
-          </w:tcPr>
-          <w:p>
-            <w:r>
-              <w:t>RN03</w:t>
-            </w:r>
-          </w:p>
-        </w:tc>
-        <w:tc>
-          <w:tcPr>
-            <w:tcW w:w="5386" w:type="dxa"/>
-          </w:tcPr>
-          <w:p>
-            <w:r>
-              <w:t xml:space="preserve">Incluir </w:t>
-            </w:r>
-            <w:r>
-              <w:t>fotos e nomes de 2 profissionais da clínica.</w:t>
-            </w:r>
-          </w:p>
-        </w:tc>
-        <w:tc>
-          <w:tcPr>
-            <w:tcW w:w="1695" w:type="dxa"/>
-          </w:tcPr>
-          <w:p>
-            <w:r>
-              <w:t>RF</w:t>
-            </w:r>
-            <w:r>
-              <w:t>04</w:t>
-            </w:r>
-          </w:p>
-        </w:tc>
-      </w:tr>
-      <w:tr>
-        <w:tc>
-          <w:tcPr>
-            <w:tcW w:w="1413" w:type="dxa"/>
-          </w:tcPr>
-          <w:p>
-            <w:r>
-              <w:t>RN04</w:t>
-            </w:r>
-          </w:p>
-        </w:tc>
-        <w:tc>
-          <w:tcPr>
-            <w:tcW w:w="5386" w:type="dxa"/>
-          </w:tcPr>
-          <w:p>
-            <w:r>
-              <w:t>Incluir fotos e endereços de 2 consultórios da clínica.</w:t>
-            </w:r>
-          </w:p>
-        </w:tc>
-        <w:tc>
-          <w:tcPr>
-            <w:tcW w:w="1695" w:type="dxa"/>
-          </w:tcPr>
-          <w:p>
-            <w:r>
-              <w:t>RF05</w:t>
-            </w:r>
-          </w:p>
-        </w:tc>
-      </w:tr>
-      <w:tr>
-        <w:tc>
-          <w:tcPr>
-            <w:tcW w:w="1413" w:type="dxa"/>
-          </w:tcPr>
-          <w:p>
-            <w:r>
-              <w:t>RN0</w:t>
-            </w:r>
-            <w:r>
-              <w:t>5</w:t>
-            </w:r>
-          </w:p>
-        </w:tc>
-        <w:tc>
-          <w:tcPr>
-            <w:tcW w:w="5386" w:type="dxa"/>
-          </w:tcPr>
-          <w:p>
-            <w:r>
-              <w:t>O menu do sistema deve conter as seções:</w:t>
-            </w:r>
-          </w:p>
-          <w:p>
-            <w:pPr>
-              <w:pStyle w:val="PargrafodaLista"/>
-              <w:numPr>
-                <w:ilvl w:val="0"/>
-                <w:numId w:val="1"/>
-              </w:numPr>
-            </w:pPr>
-            <w:r>
-              <w:t xml:space="preserve">Quem </w:t>
-            </w:r>
-            <w:r>
-              <w:t>S</w:t>
-            </w:r>
-            <w:r>
-              <w:t>omos;</w:t>
-            </w:r>
-          </w:p>
-          <w:p>
-            <w:pPr>
-              <w:pStyle w:val="PargrafodaLista"/>
-              <w:numPr>
-                <w:ilvl w:val="0"/>
-                <w:numId w:val="1"/>
-              </w:numPr>
-            </w:pPr>
-            <w:r>
-              <w:t>Unidades;</w:t>
-            </w:r>
-          </w:p>
-          <w:p>
-            <w:pPr>
-              <w:pStyle w:val="PargrafodaLista"/>
-              <w:numPr>
-                <w:ilvl w:val="0"/>
-                <w:numId w:val="1"/>
-              </w:numPr>
-            </w:pPr>
-            <w:r>
-              <w:t>Convênios</w:t>
-            </w:r>
-            <w:r>
-              <w:t>;</w:t>
-            </w:r>
-          </w:p>
-          <w:p>
-            <w:pPr>
-              <w:pStyle w:val="PargrafodaLista"/>
-              <w:numPr>
-                <w:ilvl w:val="0"/>
-                <w:numId w:val="1"/>
-              </w:numPr>
-            </w:pPr>
-            <w:r>
-              <w:t>Login.</w:t>
-            </w:r>
-          </w:p>
-        </w:tc>
-        <w:tc>
-          <w:tcPr>
-            <w:tcW w:w="1695" w:type="dxa"/>
-          </w:tcPr>
-          <w:p>
-            <w:r>
-              <w:t>RF</w:t>
-            </w:r>
-            <w:r>
-              <w:t>02</w:t>
+              <w:rPr>
+                <w:b/>
+                <w:bCs/>
+              </w:rPr>
+              <w:t xml:space="preserve">Descrição: </w:t>
             </w:r>
           </w:p>
         </w:tc>
       </w:tr>
     </w:tbl>
     <w:p/>
-    <w:p>
-      <w:pPr>
-        <w:jc w:val="left"/>
-      </w:pPr>
-    </w:p>
     <w:sectPr>
       <w:footerReference w:type="default" r:id="rId8"/>
       <w:pgSz w:w="11906" w:h="16838"/>
@@ -1203,7 +837,7 @@
 </file>
 
 <file path=word/endnotes.xml><?xml version="1.0" encoding="utf-8"?>
-<w:endnotes xmlns:wpc="http://schemas.microsoft.com/office/word/2010/wordprocessingCanvas" xmlns:cx="http://schemas.microsoft.com/office/drawing/2014/chartex" xmlns:cx1="http://schemas.microsoft.com/office/drawing/2015/9/8/chartex" xmlns:cx2="http://schemas.microsoft.com/office/drawing/2015/10/21/chartex" xmlns:cx3="http://schemas.microsoft.com/office/drawing/2016/5/9/chartex" xmlns:cx4="http://schemas.microsoft.com/office/drawing/2016/5/10/chartex" xmlns:cx5="http://schemas.microsoft.com/office/drawing/2016/5/11/chartex" xmlns:cx6="http://schemas.microsoft.com/office/drawing/2016/5/12/chartex" xmlns:cx7="http://schemas.microsoft.com/office/drawing/2016/5/13/chartex" xmlns:cx8="http://schemas.microsoft.com/office/drawing/2016/5/14/chartex" xmlns:mc="http://schemas.openxmlformats.org/markup-compatibility/2006" xmlns:aink="http://schemas.microsoft.com/office/drawing/2016/ink" xmlns:am3d="http://schemas.microsoft.com/office/drawing/2017/model3d" xmlns:o="urn:schemas-microsoft-com:office:office" xmlns:oel="http://schemas.microsoft.com/office/2019/extlst" xmlns:r="http://schemas.openxmlformats.org/officeDocument/2006/relationships" xmlns:m="http://schemas.openxmlformats.org/officeDocument/2006/math" xmlns:v="urn:schemas-microsoft-com:vml" xmlns:wp14="http://schemas.microsoft.com/office/word/2010/wordprocessingDrawing" xmlns:wp="http://schemas.openxmlformats.org/drawingml/2006/wordprocessingDrawing" xmlns:w10="urn:schemas-microsoft-com:office:word" xmlns:w="http://schemas.openxmlformats.org/wordprocessingml/2006/main" xmlns:w14="http://schemas.microsoft.com/office/word/2010/wordml" xmlns:w15="http://schemas.microsoft.com/office/word/2012/wordml" xmlns:w16cex="http://schemas.microsoft.com/office/word/2018/wordml/cex" xmlns:w16cid="http://schemas.microsoft.com/office/word/2016/wordml/cid" xmlns:w16="http://schemas.microsoft.com/office/word/2018/wordml" xmlns:w16sdtdh="http://schemas.microsoft.com/office/word/2020/wordml/sdtdatahash" xmlns:w16se="http://schemas.microsoft.com/office/word/2015/wordml/symex" xmlns:wpg="http://schemas.microsoft.com/office/word/2010/wordprocessingGroup" xmlns:wpi="http://schemas.microsoft.com/office/word/2010/wordprocessingInk" xmlns:wne="http://schemas.microsoft.com/office/word/2006/wordml" xmlns:wps="http://schemas.microsoft.com/office/word/2010/wordprocessingShape" mc:Ignorable="w14 w15 w16se w16cid w16 w16cex w16sdtdh wp14">
+<w:endnotes xmlns:wpc="http://schemas.microsoft.com/office/word/2010/wordprocessingCanvas" xmlns:cx="http://schemas.microsoft.com/office/drawing/2014/chartex" xmlns:cx1="http://schemas.microsoft.com/office/drawing/2015/9/8/chartex" xmlns:cx2="http://schemas.microsoft.com/office/drawing/2015/10/21/chartex" xmlns:cx3="http://schemas.microsoft.com/office/drawing/2016/5/9/chartex" xmlns:cx4="http://schemas.microsoft.com/office/drawing/2016/5/10/chartex" xmlns:cx5="http://schemas.microsoft.com/office/drawing/2016/5/11/chartex" xmlns:cx6="http://schemas.microsoft.com/office/drawing/2016/5/12/chartex" xmlns:cx7="http://schemas.microsoft.com/office/drawing/2016/5/13/chartex" xmlns:cx8="http://schemas.microsoft.com/office/drawing/2016/5/14/chartex" xmlns:mc="http://schemas.openxmlformats.org/markup-compatibility/2006" xmlns:aink="http://schemas.microsoft.com/office/drawing/2016/ink" xmlns:am3d="http://schemas.microsoft.com/office/drawing/2017/model3d" xmlns:o="urn:schemas-microsoft-com:office:office" xmlns:oel="http://schemas.microsoft.com/office/2019/extlst" xmlns:r="http://schemas.openxmlformats.org/officeDocument/2006/relationships" xmlns:m="http://schemas.openxmlformats.org/officeDocument/2006/math" xmlns:v="urn:schemas-microsoft-com:vml" xmlns:wp14="http://schemas.microsoft.com/office/word/2010/wordprocessingDrawing" xmlns:wp="http://schemas.openxmlformats.org/drawingml/2006/wordprocessingDrawing" xmlns:w10="urn:schemas-microsoft-com:office:word" xmlns:w="http://schemas.openxmlformats.org/wordprocessingml/2006/main" xmlns:w14="http://schemas.microsoft.com/office/word/2010/wordml" xmlns:w15="http://schemas.microsoft.com/office/word/2012/wordml" xmlns:w16cex="http://schemas.microsoft.com/office/word/2018/wordml/cex" xmlns:w16cid="http://schemas.microsoft.com/office/word/2016/wordml/cid" xmlns:w16="http://schemas.microsoft.com/office/word/2018/wordml" xmlns:w16du="http://schemas.microsoft.com/office/word/2023/wordml/word16du" xmlns:w16sdtdh="http://schemas.microsoft.com/office/word/2020/wordml/sdtdatahash" xmlns:w16se="http://schemas.microsoft.com/office/word/2015/wordml/symex" xmlns:wpg="http://schemas.microsoft.com/office/word/2010/wordprocessingGroup" xmlns:wpi="http://schemas.microsoft.com/office/word/2010/wordprocessingInk" xmlns:wne="http://schemas.microsoft.com/office/word/2006/wordml" xmlns:wps="http://schemas.microsoft.com/office/word/2010/wordprocessingShape" mc:Ignorable="w14 w15 w16se w16cid w16 w16cex w16sdtdh wp14">
   <w:endnote w:type="separator" w:id="-1">
     <w:p>
       <w:pPr>
@@ -1228,7 +862,7 @@
 </file>
 
 <file path=word/footer1.xml><?xml version="1.0" encoding="utf-8"?>
-<w:ftr xmlns:wpc="http://schemas.microsoft.com/office/word/2010/wordprocessingCanvas" xmlns:cx="http://schemas.microsoft.com/office/drawing/2014/chartex" xmlns:cx1="http://schemas.microsoft.com/office/drawing/2015/9/8/chartex" xmlns:cx2="http://schemas.microsoft.com/office/drawing/2015/10/21/chartex" xmlns:cx3="http://schemas.microsoft.com/office/drawing/2016/5/9/chartex" xmlns:cx4="http://schemas.microsoft.com/office/drawing/2016/5/10/chartex" xmlns:cx5="http://schemas.microsoft.com/office/drawing/2016/5/11/chartex" xmlns:cx6="http://schemas.microsoft.com/office/drawing/2016/5/12/chartex" xmlns:cx7="http://schemas.microsoft.com/office/drawing/2016/5/13/chartex" xmlns:cx8="http://schemas.microsoft.com/office/drawing/2016/5/14/chartex" xmlns:mc="http://schemas.openxmlformats.org/markup-compatibility/2006" xmlns:aink="http://schemas.microsoft.com/office/drawing/2016/ink" xmlns:am3d="http://schemas.microsoft.com/office/drawing/2017/model3d" xmlns:o="urn:schemas-microsoft-com:office:office" xmlns:oel="http://schemas.microsoft.com/office/2019/extlst" xmlns:r="http://schemas.openxmlformats.org/officeDocument/2006/relationships" xmlns:m="http://schemas.openxmlformats.org/officeDocument/2006/math" xmlns:v="urn:schemas-microsoft-com:vml" xmlns:wp14="http://schemas.microsoft.com/office/word/2010/wordprocessingDrawing" xmlns:wp="http://schemas.openxmlformats.org/drawingml/2006/wordprocessingDrawing" xmlns:w10="urn:schemas-microsoft-com:office:word" xmlns:w="http://schemas.openxmlformats.org/wordprocessingml/2006/main" xmlns:w14="http://schemas.microsoft.com/office/word/2010/wordml" xmlns:w15="http://schemas.microsoft.com/office/word/2012/wordml" xmlns:w16cex="http://schemas.microsoft.com/office/word/2018/wordml/cex" xmlns:w16cid="http://schemas.microsoft.com/office/word/2016/wordml/cid" xmlns:w16="http://schemas.microsoft.com/office/word/2018/wordml" xmlns:w16sdtdh="http://schemas.microsoft.com/office/word/2020/wordml/sdtdatahash" xmlns:w16se="http://schemas.microsoft.com/office/word/2015/wordml/symex" xmlns:wpg="http://schemas.microsoft.com/office/word/2010/wordprocessingGroup" xmlns:wpi="http://schemas.microsoft.com/office/word/2010/wordprocessingInk" xmlns:wne="http://schemas.microsoft.com/office/word/2006/wordml" xmlns:wps="http://schemas.microsoft.com/office/word/2010/wordprocessingShape" mc:Ignorable="w14 w15 w16se w16cid w16 w16cex w16sdtdh wp14">
+<w:ftr xmlns:wpc="http://schemas.microsoft.com/office/word/2010/wordprocessingCanvas" xmlns:cx="http://schemas.microsoft.com/office/drawing/2014/chartex" xmlns:cx1="http://schemas.microsoft.com/office/drawing/2015/9/8/chartex" xmlns:cx2="http://schemas.microsoft.com/office/drawing/2015/10/21/chartex" xmlns:cx3="http://schemas.microsoft.com/office/drawing/2016/5/9/chartex" xmlns:cx4="http://schemas.microsoft.com/office/drawing/2016/5/10/chartex" xmlns:cx5="http://schemas.microsoft.com/office/drawing/2016/5/11/chartex" xmlns:cx6="http://schemas.microsoft.com/office/drawing/2016/5/12/chartex" xmlns:cx7="http://schemas.microsoft.com/office/drawing/2016/5/13/chartex" xmlns:cx8="http://schemas.microsoft.com/office/drawing/2016/5/14/chartex" xmlns:mc="http://schemas.openxmlformats.org/markup-compatibility/2006" xmlns:aink="http://schemas.microsoft.com/office/drawing/2016/ink" xmlns:am3d="http://schemas.microsoft.com/office/drawing/2017/model3d" xmlns:o="urn:schemas-microsoft-com:office:office" xmlns:oel="http://schemas.microsoft.com/office/2019/extlst" xmlns:r="http://schemas.openxmlformats.org/officeDocument/2006/relationships" xmlns:m="http://schemas.openxmlformats.org/officeDocument/2006/math" xmlns:v="urn:schemas-microsoft-com:vml" xmlns:wp14="http://schemas.microsoft.com/office/word/2010/wordprocessingDrawing" xmlns:wp="http://schemas.openxmlformats.org/drawingml/2006/wordprocessingDrawing" xmlns:w10="urn:schemas-microsoft-com:office:word" xmlns:w="http://schemas.openxmlformats.org/wordprocessingml/2006/main" xmlns:w14="http://schemas.microsoft.com/office/word/2010/wordml" xmlns:w15="http://schemas.microsoft.com/office/word/2012/wordml" xmlns:w16cex="http://schemas.microsoft.com/office/word/2018/wordml/cex" xmlns:w16cid="http://schemas.microsoft.com/office/word/2016/wordml/cid" xmlns:w16="http://schemas.microsoft.com/office/word/2018/wordml" xmlns:w16du="http://schemas.microsoft.com/office/word/2023/wordml/word16du" xmlns:w16sdtdh="http://schemas.microsoft.com/office/word/2020/wordml/sdtdatahash" xmlns:w16se="http://schemas.microsoft.com/office/word/2015/wordml/symex" xmlns:wpg="http://schemas.microsoft.com/office/word/2010/wordprocessingGroup" xmlns:wpi="http://schemas.microsoft.com/office/word/2010/wordprocessingInk" xmlns:wne="http://schemas.microsoft.com/office/word/2006/wordml" xmlns:wps="http://schemas.microsoft.com/office/word/2010/wordprocessingShape" mc:Ignorable="w14 w15 w16se w16cid w16 w16cex w16sdtdh wp14">
   <w:sdt>
     <w:sdtPr>
       <w:rPr>
@@ -1302,7 +936,7 @@
 </file>
 
 <file path=word/footnotes.xml><?xml version="1.0" encoding="utf-8"?>
-<w:footnotes xmlns:wpc="http://schemas.microsoft.com/office/word/2010/wordprocessingCanvas" xmlns:cx="http://schemas.microsoft.com/office/drawing/2014/chartex" xmlns:cx1="http://schemas.microsoft.com/office/drawing/2015/9/8/chartex" xmlns:cx2="http://schemas.microsoft.com/office/drawing/2015/10/21/chartex" xmlns:cx3="http://schemas.microsoft.com/office/drawing/2016/5/9/chartex" xmlns:cx4="http://schemas.microsoft.com/office/drawing/2016/5/10/chartex" xmlns:cx5="http://schemas.microsoft.com/office/drawing/2016/5/11/chartex" xmlns:cx6="http://schemas.microsoft.com/office/drawing/2016/5/12/chartex" xmlns:cx7="http://schemas.microsoft.com/office/drawing/2016/5/13/chartex" xmlns:cx8="http://schemas.microsoft.com/office/drawing/2016/5/14/chartex" xmlns:mc="http://schemas.openxmlformats.org/markup-compatibility/2006" xmlns:aink="http://schemas.microsoft.com/office/drawing/2016/ink" xmlns:am3d="http://schemas.microsoft.com/office/drawing/2017/model3d" xmlns:o="urn:schemas-microsoft-com:office:office" xmlns:oel="http://schemas.microsoft.com/office/2019/extlst" xmlns:r="http://schemas.openxmlformats.org/officeDocument/2006/relationships" xmlns:m="http://schemas.openxmlformats.org/officeDocument/2006/math" xmlns:v="urn:schemas-microsoft-com:vml" xmlns:wp14="http://schemas.microsoft.com/office/word/2010/wordprocessingDrawing" xmlns:wp="http://schemas.openxmlformats.org/drawingml/2006/wordprocessingDrawing" xmlns:w10="urn:schemas-microsoft-com:office:word" xmlns:w="http://schemas.openxmlformats.org/wordprocessingml/2006/main" xmlns:w14="http://schemas.microsoft.com/office/word/2010/wordml" xmlns:w15="http://schemas.microsoft.com/office/word/2012/wordml" xmlns:w16cex="http://schemas.microsoft.com/office/word/2018/wordml/cex" xmlns:w16cid="http://schemas.microsoft.com/office/word/2016/wordml/cid" xmlns:w16="http://schemas.microsoft.com/office/word/2018/wordml" xmlns:w16sdtdh="http://schemas.microsoft.com/office/word/2020/wordml/sdtdatahash" xmlns:w16se="http://schemas.microsoft.com/office/word/2015/wordml/symex" xmlns:wpg="http://schemas.microsoft.com/office/word/2010/wordprocessingGroup" xmlns:wpi="http://schemas.microsoft.com/office/word/2010/wordprocessingInk" xmlns:wne="http://schemas.microsoft.com/office/word/2006/wordml" xmlns:wps="http://schemas.microsoft.com/office/word/2010/wordprocessingShape" mc:Ignorable="w14 w15 w16se w16cid w16 w16cex w16sdtdh wp14">
+<w:footnotes xmlns:wpc="http://schemas.microsoft.com/office/word/2010/wordprocessingCanvas" xmlns:cx="http://schemas.microsoft.com/office/drawing/2014/chartex" xmlns:cx1="http://schemas.microsoft.com/office/drawing/2015/9/8/chartex" xmlns:cx2="http://schemas.microsoft.com/office/drawing/2015/10/21/chartex" xmlns:cx3="http://schemas.microsoft.com/office/drawing/2016/5/9/chartex" xmlns:cx4="http://schemas.microsoft.com/office/drawing/2016/5/10/chartex" xmlns:cx5="http://schemas.microsoft.com/office/drawing/2016/5/11/chartex" xmlns:cx6="http://schemas.microsoft.com/office/drawing/2016/5/12/chartex" xmlns:cx7="http://schemas.microsoft.com/office/drawing/2016/5/13/chartex" xmlns:cx8="http://schemas.microsoft.com/office/drawing/2016/5/14/chartex" xmlns:mc="http://schemas.openxmlformats.org/markup-compatibility/2006" xmlns:aink="http://schemas.microsoft.com/office/drawing/2016/ink" xmlns:am3d="http://schemas.microsoft.com/office/drawing/2017/model3d" xmlns:o="urn:schemas-microsoft-com:office:office" xmlns:oel="http://schemas.microsoft.com/office/2019/extlst" xmlns:r="http://schemas.openxmlformats.org/officeDocument/2006/relationships" xmlns:m="http://schemas.openxmlformats.org/officeDocument/2006/math" xmlns:v="urn:schemas-microsoft-com:vml" xmlns:wp14="http://schemas.microsoft.com/office/word/2010/wordprocessingDrawing" xmlns:wp="http://schemas.openxmlformats.org/drawingml/2006/wordprocessingDrawing" xmlns:w10="urn:schemas-microsoft-com:office:word" xmlns:w="http://schemas.openxmlformats.org/wordprocessingml/2006/main" xmlns:w14="http://schemas.microsoft.com/office/word/2010/wordml" xmlns:w15="http://schemas.microsoft.com/office/word/2012/wordml" xmlns:w16cex="http://schemas.microsoft.com/office/word/2018/wordml/cex" xmlns:w16cid="http://schemas.microsoft.com/office/word/2016/wordml/cid" xmlns:w16="http://schemas.microsoft.com/office/word/2018/wordml" xmlns:w16du="http://schemas.microsoft.com/office/word/2023/wordml/word16du" xmlns:w16sdtdh="http://schemas.microsoft.com/office/word/2020/wordml/sdtdatahash" xmlns:w16se="http://schemas.microsoft.com/office/word/2015/wordml/symex" xmlns:wpg="http://schemas.microsoft.com/office/word/2010/wordprocessingGroup" xmlns:wpi="http://schemas.microsoft.com/office/word/2010/wordprocessingInk" xmlns:wne="http://schemas.microsoft.com/office/word/2006/wordml" xmlns:wps="http://schemas.microsoft.com/office/word/2010/wordprocessingShape" mc:Ignorable="w14 w15 w16se w16cid w16 w16cex w16sdtdh wp14">
   <w:footnote w:type="separator" w:id="-1">
     <w:p>
       <w:pPr>
@@ -1327,7 +961,7 @@
 </file>
 
 <file path=word/numbering.xml><?xml version="1.0" encoding="utf-8"?>
-<w:numbering xmlns:wpc="http://schemas.microsoft.com/office/word/2010/wordprocessingCanvas" xmlns:cx="http://schemas.microsoft.com/office/drawing/2014/chartex" xmlns:cx1="http://schemas.microsoft.com/office/drawing/2015/9/8/chartex" xmlns:cx2="http://schemas.microsoft.com/office/drawing/2015/10/21/chartex" xmlns:cx3="http://schemas.microsoft.com/office/drawing/2016/5/9/chartex" xmlns:cx4="http://schemas.microsoft.com/office/drawing/2016/5/10/chartex" xmlns:cx5="http://schemas.microsoft.com/office/drawing/2016/5/11/chartex" xmlns:cx6="http://schemas.microsoft.com/office/drawing/2016/5/12/chartex" xmlns:cx7="http://schemas.microsoft.com/office/drawing/2016/5/13/chartex" xmlns:cx8="http://schemas.microsoft.com/office/drawing/2016/5/14/chartex" xmlns:mc="http://schemas.openxmlformats.org/markup-compatibility/2006" xmlns:aink="http://schemas.microsoft.com/office/drawing/2016/ink" xmlns:am3d="http://schemas.microsoft.com/office/drawing/2017/model3d" xmlns:o="urn:schemas-microsoft-com:office:office" xmlns:oel="http://schemas.microsoft.com/office/2019/extlst" xmlns:r="http://schemas.openxmlformats.org/officeDocument/2006/relationships" xmlns:m="http://schemas.openxmlformats.org/officeDocument/2006/math" xmlns:v="urn:schemas-microsoft-com:vml" xmlns:wp14="http://schemas.microsoft.com/office/word/2010/wordprocessingDrawing" xmlns:wp="http://schemas.openxmlformats.org/drawingml/2006/wordprocessingDrawing" xmlns:w10="urn:schemas-microsoft-com:office:word" xmlns:w="http://schemas.openxmlformats.org/wordprocessingml/2006/main" xmlns:w14="http://schemas.microsoft.com/office/word/2010/wordml" xmlns:w15="http://schemas.microsoft.com/office/word/2012/wordml" xmlns:w16cex="http://schemas.microsoft.com/office/word/2018/wordml/cex" xmlns:w16cid="http://schemas.microsoft.com/office/word/2016/wordml/cid" xmlns:w16="http://schemas.microsoft.com/office/word/2018/wordml" xmlns:w16sdtdh="http://schemas.microsoft.com/office/word/2020/wordml/sdtdatahash" xmlns:w16se="http://schemas.microsoft.com/office/word/2015/wordml/symex" xmlns:wpg="http://schemas.microsoft.com/office/word/2010/wordprocessingGroup" xmlns:wpi="http://schemas.microsoft.com/office/word/2010/wordprocessingInk" xmlns:wne="http://schemas.microsoft.com/office/word/2006/wordml" xmlns:wps="http://schemas.microsoft.com/office/word/2010/wordprocessingShape" mc:Ignorable="w14 w15 w16se w16cid w16 w16cex w16sdtdh wp14">
+<w:numbering xmlns:wpc="http://schemas.microsoft.com/office/word/2010/wordprocessingCanvas" xmlns:cx="http://schemas.microsoft.com/office/drawing/2014/chartex" xmlns:cx1="http://schemas.microsoft.com/office/drawing/2015/9/8/chartex" xmlns:cx2="http://schemas.microsoft.com/office/drawing/2015/10/21/chartex" xmlns:cx3="http://schemas.microsoft.com/office/drawing/2016/5/9/chartex" xmlns:cx4="http://schemas.microsoft.com/office/drawing/2016/5/10/chartex" xmlns:cx5="http://schemas.microsoft.com/office/drawing/2016/5/11/chartex" xmlns:cx6="http://schemas.microsoft.com/office/drawing/2016/5/12/chartex" xmlns:cx7="http://schemas.microsoft.com/office/drawing/2016/5/13/chartex" xmlns:cx8="http://schemas.microsoft.com/office/drawing/2016/5/14/chartex" xmlns:mc="http://schemas.openxmlformats.org/markup-compatibility/2006" xmlns:aink="http://schemas.microsoft.com/office/drawing/2016/ink" xmlns:am3d="http://schemas.microsoft.com/office/drawing/2017/model3d" xmlns:o="urn:schemas-microsoft-com:office:office" xmlns:oel="http://schemas.microsoft.com/office/2019/extlst" xmlns:r="http://schemas.openxmlformats.org/officeDocument/2006/relationships" xmlns:m="http://schemas.openxmlformats.org/officeDocument/2006/math" xmlns:v="urn:schemas-microsoft-com:vml" xmlns:wp14="http://schemas.microsoft.com/office/word/2010/wordprocessingDrawing" xmlns:wp="http://schemas.openxmlformats.org/drawingml/2006/wordprocessingDrawing" xmlns:w10="urn:schemas-microsoft-com:office:word" xmlns:w="http://schemas.openxmlformats.org/wordprocessingml/2006/main" xmlns:w14="http://schemas.microsoft.com/office/word/2010/wordml" xmlns:w15="http://schemas.microsoft.com/office/word/2012/wordml" xmlns:w16cex="http://schemas.microsoft.com/office/word/2018/wordml/cex" xmlns:w16cid="http://schemas.microsoft.com/office/word/2016/wordml/cid" xmlns:w16="http://schemas.microsoft.com/office/word/2018/wordml" xmlns:w16du="http://schemas.microsoft.com/office/word/2023/wordml/word16du" xmlns:w16sdtdh="http://schemas.microsoft.com/office/word/2020/wordml/sdtdatahash" xmlns:w16se="http://schemas.microsoft.com/office/word/2015/wordml/symex" xmlns:wpg="http://schemas.microsoft.com/office/word/2010/wordprocessingGroup" xmlns:wpi="http://schemas.microsoft.com/office/word/2010/wordprocessingInk" xmlns:wne="http://schemas.microsoft.com/office/word/2006/wordml" xmlns:wps="http://schemas.microsoft.com/office/word/2010/wordprocessingShape" mc:Ignorable="w14 w15 w16se w16cid w16 w16cex w16sdtdh wp14">
   <w:abstractNum w:abstractNumId="0" w15:restartNumberingAfterBreak="0">
     <w:nsid w:val="159D66E8"/>
     <w:multiLevelType w:val="multilevel"/>
@@ -2058,7 +1692,7 @@
   <w:style w:type="paragraph" w:default="1" w:styleId="Normal">
     <w:name w:val="Normal"/>
     <w:qFormat/>
-    <w:rsid w:val="00A1071F"/>
+    <w:rsid w:val="006E25F5"/>
     <w:pPr>
       <w:jc w:val="both"/>
     </w:pPr>

</xml_diff>